<commit_message>
Finalize build and documentation
</commit_message>
<xml_diff>
--- a/Notes on Phone Exercise.docx
+++ b/Notes on Phone Exercise.docx
@@ -40,21 +40,7 @@
         <w:rPr>
           <w:lang w:val="en-IE"/>
         </w:rPr>
-        <w:t xml:space="preserve">Some thoughts on the design decisions, in no </w:t>
-      </w:r>
-      <w:proofErr w:type="gramStart"/>
-      <w:r>
-        <w:rPr>
-          <w:lang w:val="en-IE"/>
-        </w:rPr>
-        <w:t>particular order</w:t>
-      </w:r>
-      <w:proofErr w:type="gramEnd"/>
-      <w:r>
-        <w:rPr>
-          <w:lang w:val="en-IE"/>
-        </w:rPr>
-        <w:t>:</w:t>
+        <w:t>Some thoughts on the design decisions, in no particular order:</w:t>
       </w:r>
     </w:p>
     <w:p>
@@ -72,55 +58,13 @@
         <w:rPr>
           <w:lang w:val="en-IE"/>
         </w:rPr>
-        <w:t xml:space="preserve">Names are not </w:t>
-      </w:r>
-      <w:proofErr w:type="gramStart"/>
-      <w:r>
-        <w:rPr>
-          <w:lang w:val="en-IE"/>
-        </w:rPr>
-        <w:t>unique</w:t>
-      </w:r>
-      <w:r>
-        <w:rPr>
-          <w:lang w:val="en-IE"/>
-        </w:rPr>
-        <w:t>,</w:t>
-      </w:r>
-      <w:proofErr w:type="gramEnd"/>
-      <w:r>
-        <w:rPr>
-          <w:lang w:val="en-IE"/>
-        </w:rPr>
-        <w:t xml:space="preserve"> you can have multiple users with the same name.  </w:t>
-      </w:r>
-      <w:proofErr w:type="gramStart"/>
-      <w:r>
-        <w:rPr>
-          <w:lang w:val="en-IE"/>
-        </w:rPr>
-        <w:t>So</w:t>
-      </w:r>
-      <w:proofErr w:type="gramEnd"/>
-      <w:r>
-        <w:rPr>
-          <w:lang w:val="en-IE"/>
-        </w:rPr>
-        <w:t xml:space="preserve"> the interface should rely on </w:t>
-      </w:r>
-      <w:proofErr w:type="spellStart"/>
-      <w:r>
-        <w:rPr>
-          <w:lang w:val="en-IE"/>
-        </w:rPr>
-        <w:t>userId</w:t>
-      </w:r>
-      <w:proofErr w:type="spellEnd"/>
-      <w:r>
-        <w:rPr>
-          <w:lang w:val="en-IE"/>
-        </w:rPr>
-        <w:t xml:space="preserve"> rather than name.  You could add a find-by-name feature if that was important.</w:t>
+        <w:t>Names are not unique</w:t>
+      </w:r>
+      <w:r>
+        <w:rPr>
+          <w:lang w:val="en-IE"/>
+        </w:rPr>
+        <w:t>, you can have multiple users with the same name.  So the interface should rely on userId rather than name.  You could add a find-by-name feature if that was important.</w:t>
       </w:r>
     </w:p>
     <w:p>
@@ -323,6 +267,337 @@
         </w:rPr>
         <w:t>I have not added any security layer.  Adding Basic authentication is a solved problem with Spring Boot, but I have not yet gone in and learned how.  I don’t think that following that adds a lot of value as an exercise.</w:t>
       </w:r>
+    </w:p>
+    <w:p>
+      <w:pPr>
+        <w:rPr>
+          <w:lang w:val="en-IE"/>
+        </w:rPr>
+      </w:pPr>
+    </w:p>
+    <w:p>
+      <w:pPr>
+        <w:pStyle w:val="Heading1"/>
+        <w:rPr>
+          <w:lang w:val="en-IE"/>
+        </w:rPr>
+      </w:pPr>
+      <w:r>
+        <w:rPr>
+          <w:lang w:val="en-IE"/>
+        </w:rPr>
+        <w:t>Packaging</w:t>
+      </w:r>
+    </w:p>
+    <w:p>
+      <w:pPr>
+        <w:rPr>
+          <w:lang w:val="en-IE"/>
+        </w:rPr>
+      </w:pPr>
+      <w:r>
+        <w:rPr>
+          <w:lang w:val="en-IE"/>
+        </w:rPr>
+        <w:t>This builds with maven</w:t>
+      </w:r>
+      <w:r>
+        <w:rPr>
+          <w:lang w:val="en-IE"/>
+        </w:rPr>
+        <w:t xml:space="preserve"> clean package.</w:t>
+      </w:r>
+    </w:p>
+    <w:p>
+      <w:pPr>
+        <w:rPr>
+          <w:lang w:val="en-IE"/>
+        </w:rPr>
+      </w:pPr>
+      <w:r>
+        <w:rPr>
+          <w:lang w:val="en-IE"/>
+        </w:rPr>
+        <w:t xml:space="preserve">Runs as </w:t>
+      </w:r>
+      <w:r>
+        <w:rPr>
+          <w:lang w:val="en-IE"/>
+        </w:rPr>
+        <w:t>java -jar target\callers-0.0.1-SNAPSHOT.jar</w:t>
+      </w:r>
+    </w:p>
+    <w:p>
+      <w:pPr>
+        <w:rPr>
+          <w:lang w:val="en-IE"/>
+        </w:rPr>
+      </w:pPr>
+    </w:p>
+    <w:p>
+      <w:pPr>
+        <w:pStyle w:val="Heading1"/>
+        <w:rPr>
+          <w:lang w:val="en-IE"/>
+        </w:rPr>
+      </w:pPr>
+      <w:r>
+        <w:rPr>
+          <w:lang w:val="en-IE"/>
+        </w:rPr>
+        <w:t>API</w:t>
+      </w:r>
+    </w:p>
+    <w:p>
+      <w:pPr>
+        <w:rPr>
+          <w:lang w:val="en-IE"/>
+        </w:rPr>
+      </w:pPr>
+    </w:p>
+    <w:p>
+      <w:pPr>
+        <w:rPr>
+          <w:lang w:val="en-IE"/>
+        </w:rPr>
+      </w:pPr>
+      <w:r>
+        <w:rPr>
+          <w:lang w:val="en-IE"/>
+        </w:rPr>
+        <w:lastRenderedPageBreak/>
+        <w:t xml:space="preserve">GET </w:t>
+      </w:r>
+      <w:r>
+        <w:rPr>
+          <w:lang w:val="en-IE"/>
+        </w:rPr>
+        <w:t>/User</w:t>
+      </w:r>
+      <w:r>
+        <w:rPr>
+          <w:lang w:val="en-IE"/>
+        </w:rPr>
+        <w:t xml:space="preserve">  get Users</w:t>
+      </w:r>
+    </w:p>
+    <w:p>
+      <w:pPr>
+        <w:rPr>
+          <w:lang w:val="en-IE"/>
+        </w:rPr>
+      </w:pPr>
+      <w:r>
+        <w:rPr>
+          <w:lang w:val="en-IE"/>
+        </w:rPr>
+        <w:t>POST /User add User</w:t>
+      </w:r>
+    </w:p>
+    <w:p>
+      <w:pPr>
+        <w:rPr>
+          <w:lang w:val="en-IE"/>
+        </w:rPr>
+      </w:pPr>
+      <w:r>
+        <w:rPr>
+          <w:lang w:val="en-IE"/>
+        </w:rPr>
+        <w:t xml:space="preserve">GET </w:t>
+      </w:r>
+      <w:r>
+        <w:rPr>
+          <w:lang w:val="en-IE"/>
+        </w:rPr>
+        <w:t>/User/{userId}</w:t>
+      </w:r>
+      <w:r>
+        <w:rPr>
+          <w:lang w:val="en-IE"/>
+        </w:rPr>
+        <w:t xml:space="preserve"> get specific User</w:t>
+      </w:r>
+    </w:p>
+    <w:p>
+      <w:pPr>
+        <w:rPr>
+          <w:lang w:val="en-IE"/>
+        </w:rPr>
+      </w:pPr>
+      <w:r>
+        <w:rPr>
+          <w:lang w:val="en-IE"/>
+        </w:rPr>
+        <w:t xml:space="preserve">DELETE </w:t>
+      </w:r>
+      <w:r>
+        <w:rPr>
+          <w:lang w:val="en-IE"/>
+        </w:rPr>
+        <w:t>/User/{userId}</w:t>
+      </w:r>
+      <w:r>
+        <w:rPr>
+          <w:lang w:val="en-IE"/>
+        </w:rPr>
+        <w:t xml:space="preserve"> deletes a specific user</w:t>
+      </w:r>
+    </w:p>
+    <w:p>
+      <w:pPr>
+        <w:rPr>
+          <w:lang w:val="en-IE"/>
+        </w:rPr>
+      </w:pPr>
+      <w:r>
+        <w:rPr>
+          <w:lang w:val="en-IE"/>
+        </w:rPr>
+        <w:t xml:space="preserve">PUT </w:t>
+      </w:r>
+      <w:r>
+        <w:rPr>
+          <w:lang w:val="en-IE"/>
+        </w:rPr>
+        <w:t>/User/{userId}</w:t>
+      </w:r>
+      <w:r>
+        <w:rPr>
+          <w:lang w:val="en-IE"/>
+        </w:rPr>
+        <w:t xml:space="preserve"> </w:t>
+      </w:r>
+      <w:r>
+        <w:rPr>
+          <w:lang w:val="en-IE"/>
+        </w:rPr>
+        <w:t>updates</w:t>
+      </w:r>
+      <w:r>
+        <w:rPr>
+          <w:lang w:val="en-IE"/>
+        </w:rPr>
+        <w:t xml:space="preserve"> a specific user</w:t>
+      </w:r>
+      <w:r>
+        <w:rPr>
+          <w:lang w:val="en-IE"/>
+        </w:rPr>
+        <w:t xml:space="preserve"> with Request Parameters preferredPhoneNumber, name, email</w:t>
+      </w:r>
+    </w:p>
+    <w:p>
+      <w:pPr>
+        <w:rPr>
+          <w:lang w:val="en-IE"/>
+        </w:rPr>
+      </w:pPr>
+      <w:r>
+        <w:rPr>
+          <w:lang w:val="en-IE"/>
+        </w:rPr>
+        <w:t xml:space="preserve">GET </w:t>
+      </w:r>
+      <w:r>
+        <w:rPr>
+          <w:lang w:val="en-IE"/>
+        </w:rPr>
+        <w:t>/User/{userId}/Phone</w:t>
+      </w:r>
+      <w:r>
+        <w:rPr>
+          <w:lang w:val="en-IE"/>
+        </w:rPr>
+        <w:t xml:space="preserve"> gets a users Phones</w:t>
+      </w:r>
+    </w:p>
+    <w:p>
+      <w:pPr>
+        <w:rPr>
+          <w:lang w:val="en-IE"/>
+        </w:rPr>
+      </w:pPr>
+      <w:r>
+        <w:rPr>
+          <w:lang w:val="en-IE"/>
+        </w:rPr>
+        <w:t>POST</w:t>
+      </w:r>
+      <w:r>
+        <w:rPr>
+          <w:lang w:val="en-IE"/>
+        </w:rPr>
+        <w:t xml:space="preserve"> </w:t>
+      </w:r>
+      <w:r>
+        <w:rPr>
+          <w:lang w:val="en-IE"/>
+        </w:rPr>
+        <w:t>/User/{userId}/Phone</w:t>
+      </w:r>
+      <w:r>
+        <w:rPr>
+          <w:lang w:val="en-IE"/>
+        </w:rPr>
+        <w:t xml:space="preserve"> </w:t>
+      </w:r>
+      <w:r>
+        <w:rPr>
+          <w:lang w:val="en-IE"/>
+        </w:rPr>
+        <w:t>adds a new Phone to a user</w:t>
+      </w:r>
+    </w:p>
+    <w:p>
+      <w:pPr>
+        <w:rPr>
+          <w:lang w:val="en-IE"/>
+        </w:rPr>
+      </w:pPr>
+      <w:r>
+        <w:rPr>
+          <w:lang w:val="en-IE"/>
+        </w:rPr>
+        <w:t>DELETE</w:t>
+      </w:r>
+      <w:r>
+        <w:rPr>
+          <w:lang w:val="en-IE"/>
+        </w:rPr>
+        <w:t xml:space="preserve"> </w:t>
+      </w:r>
+      <w:r>
+        <w:rPr>
+          <w:lang w:val="en-IE"/>
+        </w:rPr>
+        <w:t>/User/{userId}/Phone</w:t>
+      </w:r>
+      <w:r>
+        <w:rPr>
+          <w:lang w:val="en-IE"/>
+        </w:rPr>
+        <w:t>/{phoneId}</w:t>
+      </w:r>
+      <w:r>
+        <w:rPr>
+          <w:lang w:val="en-IE"/>
+        </w:rPr>
+        <w:t xml:space="preserve"> </w:t>
+      </w:r>
+      <w:r>
+        <w:rPr>
+          <w:lang w:val="en-IE"/>
+        </w:rPr>
+        <w:t xml:space="preserve"> deletes a specific Phone from a user</w:t>
+      </w:r>
+    </w:p>
+    <w:p>
+      <w:pPr>
+        <w:rPr>
+          <w:lang w:val="en-IE"/>
+        </w:rPr>
+      </w:pPr>
     </w:p>
     <w:p>
       <w:pPr>
@@ -386,12 +661,7 @@
       </w:r>
     </w:p>
     <w:sectPr>
-      <w:headerReference w:type="even" r:id="rId8"/>
-      <w:headerReference w:type="default" r:id="rId9"/>
-      <w:footerReference w:type="even" r:id="rId10"/>
-      <w:footerReference w:type="default" r:id="rId11"/>
-      <w:headerReference w:type="first" r:id="rId12"/>
-      <w:footerReference w:type="first" r:id="rId13"/>
+      <w:footerReference w:type="default" r:id="rId8"/>
       <w:pgSz w:w="12240" w:h="15840"/>
       <w:pgMar w:top="1440" w:right="1440" w:bottom="1440" w:left="1440" w:header="720" w:footer="720" w:gutter="0"/>
       <w:cols w:space="720"/>
@@ -427,16 +697,6 @@
 </file>
 
 <file path=word/footer1.xml><?xml version="1.0" encoding="utf-8"?>
-<w:ftr xmlns:wpc="http://schemas.microsoft.com/office/word/2010/wordprocessingCanvas" xmlns:cx="http://schemas.microsoft.com/office/drawing/2014/chartex" xmlns:cx1="http://schemas.microsoft.com/office/drawing/2015/9/8/chartex" xmlns:cx2="http://schemas.microsoft.com/office/drawing/2015/10/21/chartex" xmlns:cx3="http://schemas.microsoft.com/office/drawing/2016/5/9/chartex" xmlns:cx4="http://schemas.microsoft.com/office/drawing/2016/5/10/chartex" xmlns:cx5="http://schemas.microsoft.com/office/drawing/2016/5/11/chartex" xmlns:cx6="http://schemas.microsoft.com/office/drawing/2016/5/12/chartex" xmlns:cx7="http://schemas.microsoft.com/office/drawing/2016/5/13/chartex" xmlns:cx8="http://schemas.microsoft.com/office/drawing/2016/5/14/chartex" xmlns:mc="http://schemas.openxmlformats.org/markup-compatibility/2006" xmlns:aink="http://schemas.microsoft.com/office/drawing/2016/ink" xmlns:am3d="http://schemas.microsoft.com/office/drawing/2017/model3d" xmlns:o="urn:schemas-microsoft-com:office:office" xmlns:r="http://schemas.openxmlformats.org/officeDocument/2006/relationships" xmlns:m="http://schemas.openxmlformats.org/officeDocument/2006/math" xmlns:v="urn:schemas-microsoft-com:vml" xmlns:wp14="http://schemas.microsoft.com/office/word/2010/wordprocessingDrawing" xmlns:wp="http://schemas.openxmlformats.org/drawingml/2006/wordprocessingDrawing" xmlns:w10="urn:schemas-microsoft-com:office:word" xmlns:w="http://schemas.openxmlformats.org/wordprocessingml/2006/main" xmlns:w14="http://schemas.microsoft.com/office/word/2010/wordml" xmlns:w15="http://schemas.microsoft.com/office/word/2012/wordml" xmlns:w16cex="http://schemas.microsoft.com/office/word/2018/wordml/cex" xmlns:w16cid="http://schemas.microsoft.com/office/word/2016/wordml/cid" xmlns:w16="http://schemas.microsoft.com/office/word/2018/wordml" xmlns:w16se="http://schemas.microsoft.com/office/word/2015/wordml/symex" xmlns:wpg="http://schemas.microsoft.com/office/word/2010/wordprocessingGroup" xmlns:wpi="http://schemas.microsoft.com/office/word/2010/wordprocessingInk" xmlns:wne="http://schemas.microsoft.com/office/word/2006/wordml" xmlns:wps="http://schemas.microsoft.com/office/word/2010/wordprocessingShape" mc:Ignorable="w14 w15 w16se w16cid w16 w16cex wp14">
-  <w:p>
-    <w:pPr>
-      <w:pStyle w:val="Footer"/>
-    </w:pPr>
-  </w:p>
-</w:ftr>
-</file>
-
-<file path=word/footer2.xml><?xml version="1.0" encoding="utf-8"?>
 <w:ftr xmlns:wpc="http://schemas.microsoft.com/office/word/2010/wordprocessingCanvas" xmlns:cx="http://schemas.microsoft.com/office/drawing/2014/chartex" xmlns:cx1="http://schemas.microsoft.com/office/drawing/2015/9/8/chartex" xmlns:cx2="http://schemas.microsoft.com/office/drawing/2015/10/21/chartex" xmlns:cx3="http://schemas.microsoft.com/office/drawing/2016/5/9/chartex" xmlns:cx4="http://schemas.microsoft.com/office/drawing/2016/5/10/chartex" xmlns:cx5="http://schemas.microsoft.com/office/drawing/2016/5/11/chartex" xmlns:cx6="http://schemas.microsoft.com/office/drawing/2016/5/12/chartex" xmlns:cx7="http://schemas.microsoft.com/office/drawing/2016/5/13/chartex" xmlns:cx8="http://schemas.microsoft.com/office/drawing/2016/5/14/chartex" xmlns:mc="http://schemas.openxmlformats.org/markup-compatibility/2006" xmlns:aink="http://schemas.microsoft.com/office/drawing/2016/ink" xmlns:am3d="http://schemas.microsoft.com/office/drawing/2017/model3d" xmlns:o="urn:schemas-microsoft-com:office:office" xmlns:r="http://schemas.openxmlformats.org/officeDocument/2006/relationships" xmlns:m="http://schemas.openxmlformats.org/officeDocument/2006/math" xmlns:v="urn:schemas-microsoft-com:vml" xmlns:wp14="http://schemas.microsoft.com/office/word/2010/wordprocessingDrawing" xmlns:wp="http://schemas.openxmlformats.org/drawingml/2006/wordprocessingDrawing" xmlns:w10="urn:schemas-microsoft-com:office:word" xmlns:w="http://schemas.openxmlformats.org/wordprocessingml/2006/main" xmlns:w14="http://schemas.microsoft.com/office/word/2010/wordml" xmlns:w15="http://schemas.microsoft.com/office/word/2012/wordml" xmlns:w16cex="http://schemas.microsoft.com/office/word/2018/wordml/cex" xmlns:w16cid="http://schemas.microsoft.com/office/word/2016/wordml/cid" xmlns:w16="http://schemas.microsoft.com/office/word/2018/wordml" xmlns:w16se="http://schemas.microsoft.com/office/word/2015/wordml/symex" xmlns:wpg="http://schemas.microsoft.com/office/word/2010/wordprocessingGroup" xmlns:wpi="http://schemas.microsoft.com/office/word/2010/wordprocessingInk" xmlns:wne="http://schemas.microsoft.com/office/word/2006/wordml" xmlns:wps="http://schemas.microsoft.com/office/word/2010/wordprocessingShape" mc:Ignorable="w14 w15 w16se w16cid w16 w16cex wp14">
   <w:p>
     <w:pPr>
@@ -564,16 +824,6 @@
 </w:ftr>
 </file>
 
-<file path=word/footer3.xml><?xml version="1.0" encoding="utf-8"?>
-<w:ftr xmlns:wpc="http://schemas.microsoft.com/office/word/2010/wordprocessingCanvas" xmlns:cx="http://schemas.microsoft.com/office/drawing/2014/chartex" xmlns:cx1="http://schemas.microsoft.com/office/drawing/2015/9/8/chartex" xmlns:cx2="http://schemas.microsoft.com/office/drawing/2015/10/21/chartex" xmlns:cx3="http://schemas.microsoft.com/office/drawing/2016/5/9/chartex" xmlns:cx4="http://schemas.microsoft.com/office/drawing/2016/5/10/chartex" xmlns:cx5="http://schemas.microsoft.com/office/drawing/2016/5/11/chartex" xmlns:cx6="http://schemas.microsoft.com/office/drawing/2016/5/12/chartex" xmlns:cx7="http://schemas.microsoft.com/office/drawing/2016/5/13/chartex" xmlns:cx8="http://schemas.microsoft.com/office/drawing/2016/5/14/chartex" xmlns:mc="http://schemas.openxmlformats.org/markup-compatibility/2006" xmlns:aink="http://schemas.microsoft.com/office/drawing/2016/ink" xmlns:am3d="http://schemas.microsoft.com/office/drawing/2017/model3d" xmlns:o="urn:schemas-microsoft-com:office:office" xmlns:r="http://schemas.openxmlformats.org/officeDocument/2006/relationships" xmlns:m="http://schemas.openxmlformats.org/officeDocument/2006/math" xmlns:v="urn:schemas-microsoft-com:vml" xmlns:wp14="http://schemas.microsoft.com/office/word/2010/wordprocessingDrawing" xmlns:wp="http://schemas.openxmlformats.org/drawingml/2006/wordprocessingDrawing" xmlns:w10="urn:schemas-microsoft-com:office:word" xmlns:w="http://schemas.openxmlformats.org/wordprocessingml/2006/main" xmlns:w14="http://schemas.microsoft.com/office/word/2010/wordml" xmlns:w15="http://schemas.microsoft.com/office/word/2012/wordml" xmlns:w16cex="http://schemas.microsoft.com/office/word/2018/wordml/cex" xmlns:w16cid="http://schemas.microsoft.com/office/word/2016/wordml/cid" xmlns:w16="http://schemas.microsoft.com/office/word/2018/wordml" xmlns:w16se="http://schemas.microsoft.com/office/word/2015/wordml/symex" xmlns:wpg="http://schemas.microsoft.com/office/word/2010/wordprocessingGroup" xmlns:wpi="http://schemas.microsoft.com/office/word/2010/wordprocessingInk" xmlns:wne="http://schemas.microsoft.com/office/word/2006/wordml" xmlns:wps="http://schemas.microsoft.com/office/word/2010/wordprocessingShape" mc:Ignorable="w14 w15 w16se w16cid w16 w16cex wp14">
-  <w:p>
-    <w:pPr>
-      <w:pStyle w:val="Footer"/>
-    </w:pPr>
-  </w:p>
-</w:ftr>
-</file>
-
 <file path=word/footnotes.xml><?xml version="1.0" encoding="utf-8"?>
 <w:footnotes xmlns:wpc="http://schemas.microsoft.com/office/word/2010/wordprocessingCanvas" xmlns:cx="http://schemas.microsoft.com/office/drawing/2014/chartex" xmlns:cx1="http://schemas.microsoft.com/office/drawing/2015/9/8/chartex" xmlns:cx2="http://schemas.microsoft.com/office/drawing/2015/10/21/chartex" xmlns:cx3="http://schemas.microsoft.com/office/drawing/2016/5/9/chartex" xmlns:cx4="http://schemas.microsoft.com/office/drawing/2016/5/10/chartex" xmlns:cx5="http://schemas.microsoft.com/office/drawing/2016/5/11/chartex" xmlns:cx6="http://schemas.microsoft.com/office/drawing/2016/5/12/chartex" xmlns:cx7="http://schemas.microsoft.com/office/drawing/2016/5/13/chartex" xmlns:cx8="http://schemas.microsoft.com/office/drawing/2016/5/14/chartex" xmlns:mc="http://schemas.openxmlformats.org/markup-compatibility/2006" xmlns:aink="http://schemas.microsoft.com/office/drawing/2016/ink" xmlns:am3d="http://schemas.microsoft.com/office/drawing/2017/model3d" xmlns:o="urn:schemas-microsoft-com:office:office" xmlns:r="http://schemas.openxmlformats.org/officeDocument/2006/relationships" xmlns:m="http://schemas.openxmlformats.org/officeDocument/2006/math" xmlns:v="urn:schemas-microsoft-com:vml" xmlns:wp14="http://schemas.microsoft.com/office/word/2010/wordprocessingDrawing" xmlns:wp="http://schemas.openxmlformats.org/drawingml/2006/wordprocessingDrawing" xmlns:w10="urn:schemas-microsoft-com:office:word" xmlns:w="http://schemas.openxmlformats.org/wordprocessingml/2006/main" xmlns:w14="http://schemas.microsoft.com/office/word/2010/wordml" xmlns:w15="http://schemas.microsoft.com/office/word/2012/wordml" xmlns:w16cex="http://schemas.microsoft.com/office/word/2018/wordml/cex" xmlns:w16cid="http://schemas.microsoft.com/office/word/2016/wordml/cid" xmlns:w16="http://schemas.microsoft.com/office/word/2018/wordml" xmlns:w16se="http://schemas.microsoft.com/office/word/2015/wordml/symex" xmlns:wpg="http://schemas.microsoft.com/office/word/2010/wordprocessingGroup" xmlns:wpi="http://schemas.microsoft.com/office/word/2010/wordprocessingInk" xmlns:wne="http://schemas.microsoft.com/office/word/2006/wordml" xmlns:wps="http://schemas.microsoft.com/office/word/2010/wordprocessingShape" mc:Ignorable="w14 w15 w16se w16cid w16 w16cex wp14">
   <w:footnote w:type="separator" w:id="-1">
@@ -597,36 +847,6 @@
     </w:p>
   </w:footnote>
 </w:footnotes>
-</file>
-
-<file path=word/header1.xml><?xml version="1.0" encoding="utf-8"?>
-<w:hdr xmlns:wpc="http://schemas.microsoft.com/office/word/2010/wordprocessingCanvas" xmlns:cx="http://schemas.microsoft.com/office/drawing/2014/chartex" xmlns:cx1="http://schemas.microsoft.com/office/drawing/2015/9/8/chartex" xmlns:cx2="http://schemas.microsoft.com/office/drawing/2015/10/21/chartex" xmlns:cx3="http://schemas.microsoft.com/office/drawing/2016/5/9/chartex" xmlns:cx4="http://schemas.microsoft.com/office/drawing/2016/5/10/chartex" xmlns:cx5="http://schemas.microsoft.com/office/drawing/2016/5/11/chartex" xmlns:cx6="http://schemas.microsoft.com/office/drawing/2016/5/12/chartex" xmlns:cx7="http://schemas.microsoft.com/office/drawing/2016/5/13/chartex" xmlns:cx8="http://schemas.microsoft.com/office/drawing/2016/5/14/chartex" xmlns:mc="http://schemas.openxmlformats.org/markup-compatibility/2006" xmlns:aink="http://schemas.microsoft.com/office/drawing/2016/ink" xmlns:am3d="http://schemas.microsoft.com/office/drawing/2017/model3d" xmlns:o="urn:schemas-microsoft-com:office:office" xmlns:r="http://schemas.openxmlformats.org/officeDocument/2006/relationships" xmlns:m="http://schemas.openxmlformats.org/officeDocument/2006/math" xmlns:v="urn:schemas-microsoft-com:vml" xmlns:wp14="http://schemas.microsoft.com/office/word/2010/wordprocessingDrawing" xmlns:wp="http://schemas.openxmlformats.org/drawingml/2006/wordprocessingDrawing" xmlns:w10="urn:schemas-microsoft-com:office:word" xmlns:w="http://schemas.openxmlformats.org/wordprocessingml/2006/main" xmlns:w14="http://schemas.microsoft.com/office/word/2010/wordml" xmlns:w15="http://schemas.microsoft.com/office/word/2012/wordml" xmlns:w16cex="http://schemas.microsoft.com/office/word/2018/wordml/cex" xmlns:w16cid="http://schemas.microsoft.com/office/word/2016/wordml/cid" xmlns:w16="http://schemas.microsoft.com/office/word/2018/wordml" xmlns:w16se="http://schemas.microsoft.com/office/word/2015/wordml/symex" xmlns:wpg="http://schemas.microsoft.com/office/word/2010/wordprocessingGroup" xmlns:wpi="http://schemas.microsoft.com/office/word/2010/wordprocessingInk" xmlns:wne="http://schemas.microsoft.com/office/word/2006/wordml" xmlns:wps="http://schemas.microsoft.com/office/word/2010/wordprocessingShape" mc:Ignorable="w14 w15 w16se w16cid w16 w16cex wp14">
-  <w:p>
-    <w:pPr>
-      <w:pStyle w:val="Header"/>
-    </w:pPr>
-  </w:p>
-</w:hdr>
-</file>
-
-<file path=word/header2.xml><?xml version="1.0" encoding="utf-8"?>
-<w:hdr xmlns:wpc="http://schemas.microsoft.com/office/word/2010/wordprocessingCanvas" xmlns:cx="http://schemas.microsoft.com/office/drawing/2014/chartex" xmlns:cx1="http://schemas.microsoft.com/office/drawing/2015/9/8/chartex" xmlns:cx2="http://schemas.microsoft.com/office/drawing/2015/10/21/chartex" xmlns:cx3="http://schemas.microsoft.com/office/drawing/2016/5/9/chartex" xmlns:cx4="http://schemas.microsoft.com/office/drawing/2016/5/10/chartex" xmlns:cx5="http://schemas.microsoft.com/office/drawing/2016/5/11/chartex" xmlns:cx6="http://schemas.microsoft.com/office/drawing/2016/5/12/chartex" xmlns:cx7="http://schemas.microsoft.com/office/drawing/2016/5/13/chartex" xmlns:cx8="http://schemas.microsoft.com/office/drawing/2016/5/14/chartex" xmlns:mc="http://schemas.openxmlformats.org/markup-compatibility/2006" xmlns:aink="http://schemas.microsoft.com/office/drawing/2016/ink" xmlns:am3d="http://schemas.microsoft.com/office/drawing/2017/model3d" xmlns:o="urn:schemas-microsoft-com:office:office" xmlns:r="http://schemas.openxmlformats.org/officeDocument/2006/relationships" xmlns:m="http://schemas.openxmlformats.org/officeDocument/2006/math" xmlns:v="urn:schemas-microsoft-com:vml" xmlns:wp14="http://schemas.microsoft.com/office/word/2010/wordprocessingDrawing" xmlns:wp="http://schemas.openxmlformats.org/drawingml/2006/wordprocessingDrawing" xmlns:w10="urn:schemas-microsoft-com:office:word" xmlns:w="http://schemas.openxmlformats.org/wordprocessingml/2006/main" xmlns:w14="http://schemas.microsoft.com/office/word/2010/wordml" xmlns:w15="http://schemas.microsoft.com/office/word/2012/wordml" xmlns:w16cex="http://schemas.microsoft.com/office/word/2018/wordml/cex" xmlns:w16cid="http://schemas.microsoft.com/office/word/2016/wordml/cid" xmlns:w16="http://schemas.microsoft.com/office/word/2018/wordml" xmlns:w16se="http://schemas.microsoft.com/office/word/2015/wordml/symex" xmlns:wpg="http://schemas.microsoft.com/office/word/2010/wordprocessingGroup" xmlns:wpi="http://schemas.microsoft.com/office/word/2010/wordprocessingInk" xmlns:wne="http://schemas.microsoft.com/office/word/2006/wordml" xmlns:wps="http://schemas.microsoft.com/office/word/2010/wordprocessingShape" mc:Ignorable="w14 w15 w16se w16cid w16 w16cex wp14">
-  <w:p>
-    <w:pPr>
-      <w:pStyle w:val="Header"/>
-    </w:pPr>
-  </w:p>
-</w:hdr>
-</file>
-
-<file path=word/header3.xml><?xml version="1.0" encoding="utf-8"?>
-<w:hdr xmlns:wpc="http://schemas.microsoft.com/office/word/2010/wordprocessingCanvas" xmlns:cx="http://schemas.microsoft.com/office/drawing/2014/chartex" xmlns:cx1="http://schemas.microsoft.com/office/drawing/2015/9/8/chartex" xmlns:cx2="http://schemas.microsoft.com/office/drawing/2015/10/21/chartex" xmlns:cx3="http://schemas.microsoft.com/office/drawing/2016/5/9/chartex" xmlns:cx4="http://schemas.microsoft.com/office/drawing/2016/5/10/chartex" xmlns:cx5="http://schemas.microsoft.com/office/drawing/2016/5/11/chartex" xmlns:cx6="http://schemas.microsoft.com/office/drawing/2016/5/12/chartex" xmlns:cx7="http://schemas.microsoft.com/office/drawing/2016/5/13/chartex" xmlns:cx8="http://schemas.microsoft.com/office/drawing/2016/5/14/chartex" xmlns:mc="http://schemas.openxmlformats.org/markup-compatibility/2006" xmlns:aink="http://schemas.microsoft.com/office/drawing/2016/ink" xmlns:am3d="http://schemas.microsoft.com/office/drawing/2017/model3d" xmlns:o="urn:schemas-microsoft-com:office:office" xmlns:r="http://schemas.openxmlformats.org/officeDocument/2006/relationships" xmlns:m="http://schemas.openxmlformats.org/officeDocument/2006/math" xmlns:v="urn:schemas-microsoft-com:vml" xmlns:wp14="http://schemas.microsoft.com/office/word/2010/wordprocessingDrawing" xmlns:wp="http://schemas.openxmlformats.org/drawingml/2006/wordprocessingDrawing" xmlns:w10="urn:schemas-microsoft-com:office:word" xmlns:w="http://schemas.openxmlformats.org/wordprocessingml/2006/main" xmlns:w14="http://schemas.microsoft.com/office/word/2010/wordml" xmlns:w15="http://schemas.microsoft.com/office/word/2012/wordml" xmlns:w16cex="http://schemas.microsoft.com/office/word/2018/wordml/cex" xmlns:w16cid="http://schemas.microsoft.com/office/word/2016/wordml/cid" xmlns:w16="http://schemas.microsoft.com/office/word/2018/wordml" xmlns:w16se="http://schemas.microsoft.com/office/word/2015/wordml/symex" xmlns:wpg="http://schemas.microsoft.com/office/word/2010/wordprocessingGroup" xmlns:wpi="http://schemas.microsoft.com/office/word/2010/wordprocessingInk" xmlns:wne="http://schemas.microsoft.com/office/word/2006/wordml" xmlns:wps="http://schemas.microsoft.com/office/word/2010/wordprocessingShape" mc:Ignorable="w14 w15 w16se w16cid w16 w16cex wp14">
-  <w:p>
-    <w:pPr>
-      <w:pStyle w:val="Header"/>
-    </w:pPr>
-  </w:p>
-</w:hdr>
 </file>
 
 <file path=word/numbering.xml><?xml version="1.0" encoding="utf-8"?>

</xml_diff>